<commit_message>
dodani slidi, preurejen zakljucek
</commit_message>
<xml_diff>
--- a/Forenzicna analiza operacijskega sistema Linux.docx
+++ b/Forenzicna analiza operacijskega sistema Linux.docx
@@ -107,14 +107,160 @@
           <w:szCs w:val="28"/>
         </w:rPr>
       </w:pPr>
+      <w:proofErr w:type="spellStart"/>
       <w:r>
         <w:rPr>
           <w:rFonts w:cstheme="minorHAnsi"/>
           <w:sz w:val="28"/>
           <w:szCs w:val="28"/>
         </w:rPr>
-        <w:t>Žiga Elsner, Primož Bajželj, Uroš Kastelic, Željko Plesac, Jan Varljen</w:t>
-      </w:r>
+        <w:t>Žiga</w:t>
+      </w:r>
+      <w:proofErr w:type="spellEnd"/>
+      <w:r>
+        <w:rPr>
+          <w:rFonts w:cstheme="minorHAnsi"/>
+          <w:sz w:val="28"/>
+          <w:szCs w:val="28"/>
+        </w:rPr>
+        <w:t xml:space="preserve"> </w:t>
+      </w:r>
+      <w:proofErr w:type="spellStart"/>
+      <w:r>
+        <w:rPr>
+          <w:rFonts w:cstheme="minorHAnsi"/>
+          <w:sz w:val="28"/>
+          <w:szCs w:val="28"/>
+        </w:rPr>
+        <w:t>Elsner</w:t>
+      </w:r>
+      <w:proofErr w:type="spellEnd"/>
+      <w:r>
+        <w:rPr>
+          <w:rFonts w:cstheme="minorHAnsi"/>
+          <w:sz w:val="28"/>
+          <w:szCs w:val="28"/>
+        </w:rPr>
+        <w:t xml:space="preserve">, </w:t>
+      </w:r>
+      <w:proofErr w:type="spellStart"/>
+      <w:r>
+        <w:rPr>
+          <w:rFonts w:cstheme="minorHAnsi"/>
+          <w:sz w:val="28"/>
+          <w:szCs w:val="28"/>
+        </w:rPr>
+        <w:t>Primož</w:t>
+      </w:r>
+      <w:proofErr w:type="spellEnd"/>
+      <w:r>
+        <w:rPr>
+          <w:rFonts w:cstheme="minorHAnsi"/>
+          <w:sz w:val="28"/>
+          <w:szCs w:val="28"/>
+        </w:rPr>
+        <w:t xml:space="preserve"> </w:t>
+      </w:r>
+      <w:proofErr w:type="spellStart"/>
+      <w:r>
+        <w:rPr>
+          <w:rFonts w:cstheme="minorHAnsi"/>
+          <w:sz w:val="28"/>
+          <w:szCs w:val="28"/>
+        </w:rPr>
+        <w:t>Bajželj</w:t>
+      </w:r>
+      <w:proofErr w:type="spellEnd"/>
+      <w:r>
+        <w:rPr>
+          <w:rFonts w:cstheme="minorHAnsi"/>
+          <w:sz w:val="28"/>
+          <w:szCs w:val="28"/>
+        </w:rPr>
+        <w:t xml:space="preserve">, </w:t>
+      </w:r>
+      <w:proofErr w:type="spellStart"/>
+      <w:r>
+        <w:rPr>
+          <w:rFonts w:cstheme="minorHAnsi"/>
+          <w:sz w:val="28"/>
+          <w:szCs w:val="28"/>
+        </w:rPr>
+        <w:t>Uroš</w:t>
+      </w:r>
+      <w:proofErr w:type="spellEnd"/>
+      <w:r>
+        <w:rPr>
+          <w:rFonts w:cstheme="minorHAnsi"/>
+          <w:sz w:val="28"/>
+          <w:szCs w:val="28"/>
+        </w:rPr>
+        <w:t xml:space="preserve"> </w:t>
+      </w:r>
+      <w:proofErr w:type="spellStart"/>
+      <w:r>
+        <w:rPr>
+          <w:rFonts w:cstheme="minorHAnsi"/>
+          <w:sz w:val="28"/>
+          <w:szCs w:val="28"/>
+        </w:rPr>
+        <w:t>Kastelic</w:t>
+      </w:r>
+      <w:proofErr w:type="spellEnd"/>
+      <w:r>
+        <w:rPr>
+          <w:rFonts w:cstheme="minorHAnsi"/>
+          <w:sz w:val="28"/>
+          <w:szCs w:val="28"/>
+        </w:rPr>
+        <w:t xml:space="preserve">, </w:t>
+      </w:r>
+      <w:proofErr w:type="spellStart"/>
+      <w:r>
+        <w:rPr>
+          <w:rFonts w:cstheme="minorHAnsi"/>
+          <w:sz w:val="28"/>
+          <w:szCs w:val="28"/>
+        </w:rPr>
+        <w:t>Željko</w:t>
+      </w:r>
+      <w:proofErr w:type="spellEnd"/>
+      <w:r>
+        <w:rPr>
+          <w:rFonts w:cstheme="minorHAnsi"/>
+          <w:sz w:val="28"/>
+          <w:szCs w:val="28"/>
+        </w:rPr>
+        <w:t xml:space="preserve"> </w:t>
+      </w:r>
+      <w:proofErr w:type="spellStart"/>
+      <w:r>
+        <w:rPr>
+          <w:rFonts w:cstheme="minorHAnsi"/>
+          <w:sz w:val="28"/>
+          <w:szCs w:val="28"/>
+        </w:rPr>
+        <w:t>Plesac</w:t>
+      </w:r>
+      <w:proofErr w:type="spellEnd"/>
+      <w:r>
+        <w:rPr>
+          <w:rFonts w:cstheme="minorHAnsi"/>
+          <w:sz w:val="28"/>
+          <w:szCs w:val="28"/>
+        </w:rPr>
+        <w:t xml:space="preserve">, Jan </w:t>
+      </w:r>
+      <w:proofErr w:type="spellStart"/>
+      <w:r>
+        <w:rPr>
+          <w:rFonts w:cstheme="minorHAnsi"/>
+          <w:sz w:val="28"/>
+          <w:szCs w:val="28"/>
+        </w:rPr>
+        <w:t>Varljen</w:t>
+      </w:r>
+      <w:proofErr w:type="spellEnd"/>
     </w:p>
     <w:p>
       <w:pPr>
@@ -440,7 +586,7 @@
             </w:rPr>
             <w:fldChar w:fldCharType="separate"/>
           </w:r>
-          <w:hyperlink w:anchor="_Toc325124014" w:history="1">
+          <w:hyperlink w:anchor="_Toc325127683" w:history="1">
             <w:r>
               <w:rPr>
                 <w:rStyle w:val="Hyperlink"/>
@@ -469,7 +615,7 @@
                 <w:noProof/>
                 <w:webHidden/>
               </w:rPr>
-              <w:instrText xml:space="preserve"> PAGEREF _Toc325124014 \h </w:instrText>
+              <w:instrText xml:space="preserve"> PAGEREF _Toc325127683 \h </w:instrText>
             </w:r>
             <w:r>
               <w:rPr>
@@ -512,7 +658,7 @@
               <w:lang w:eastAsia="sl-SI"/>
             </w:rPr>
           </w:pPr>
-          <w:hyperlink w:anchor="_Toc325124015" w:history="1">
+          <w:hyperlink w:anchor="_Toc325127684" w:history="1">
             <w:r>
               <w:rPr>
                 <w:rStyle w:val="Hyperlink"/>
@@ -541,7 +687,7 @@
                 <w:noProof/>
                 <w:webHidden/>
               </w:rPr>
-              <w:instrText xml:space="preserve"> PAGEREF _Toc325124015 \h </w:instrText>
+              <w:instrText xml:space="preserve"> PAGEREF _Toc325127684 \h </w:instrText>
             </w:r>
             <w:r>
               <w:rPr>
@@ -584,7 +730,7 @@
               <w:lang w:eastAsia="sl-SI"/>
             </w:rPr>
           </w:pPr>
-          <w:hyperlink w:anchor="_Toc325124016" w:history="1">
+          <w:hyperlink w:anchor="_Toc325127685" w:history="1">
             <w:r>
               <w:rPr>
                 <w:rStyle w:val="Hyperlink"/>
@@ -612,7 +758,7 @@
                 <w:noProof/>
                 <w:webHidden/>
               </w:rPr>
-              <w:instrText xml:space="preserve"> PAGEREF _Toc325124016 \h </w:instrText>
+              <w:instrText xml:space="preserve"> PAGEREF _Toc325127685 \h </w:instrText>
             </w:r>
             <w:r>
               <w:rPr>
@@ -655,7 +801,7 @@
               <w:lang w:eastAsia="sl-SI"/>
             </w:rPr>
           </w:pPr>
-          <w:hyperlink w:anchor="_Toc325124017" w:history="1">
+          <w:hyperlink w:anchor="_Toc325127686" w:history="1">
             <w:r>
               <w:rPr>
                 <w:rStyle w:val="Hyperlink"/>
@@ -683,7 +829,7 @@
                 <w:noProof/>
                 <w:webHidden/>
               </w:rPr>
-              <w:instrText xml:space="preserve"> PAGEREF _Toc325124017 \h </w:instrText>
+              <w:instrText xml:space="preserve"> PAGEREF _Toc325127686 \h </w:instrText>
             </w:r>
             <w:r>
               <w:rPr>
@@ -726,7 +872,7 @@
               <w:lang w:eastAsia="sl-SI"/>
             </w:rPr>
           </w:pPr>
-          <w:hyperlink w:anchor="_Toc325124018" w:history="1">
+          <w:hyperlink w:anchor="_Toc325127687" w:history="1">
             <w:r>
               <w:rPr>
                 <w:rStyle w:val="Hyperlink"/>
@@ -754,7 +900,7 @@
                 <w:noProof/>
                 <w:webHidden/>
               </w:rPr>
-              <w:instrText xml:space="preserve"> PAGEREF _Toc325124018 \h </w:instrText>
+              <w:instrText xml:space="preserve"> PAGEREF _Toc325127687 \h </w:instrText>
             </w:r>
             <w:r>
               <w:rPr>
@@ -797,7 +943,7 @@
               <w:lang w:eastAsia="sl-SI"/>
             </w:rPr>
           </w:pPr>
-          <w:hyperlink w:anchor="_Toc325124019" w:history="1">
+          <w:hyperlink w:anchor="_Toc325127688" w:history="1">
             <w:r>
               <w:rPr>
                 <w:rStyle w:val="Hyperlink"/>
@@ -825,7 +971,7 @@
                 <w:noProof/>
                 <w:webHidden/>
               </w:rPr>
-              <w:instrText xml:space="preserve"> PAGEREF _Toc325124019 \h </w:instrText>
+              <w:instrText xml:space="preserve"> PAGEREF _Toc325127688 \h </w:instrText>
             </w:r>
             <w:r>
               <w:rPr>
@@ -868,7 +1014,7 @@
               <w:lang w:eastAsia="sl-SI"/>
             </w:rPr>
           </w:pPr>
-          <w:hyperlink w:anchor="_Toc325124020" w:history="1">
+          <w:hyperlink w:anchor="_Toc325127689" w:history="1">
             <w:r>
               <w:rPr>
                 <w:rStyle w:val="Hyperlink"/>
@@ -896,7 +1042,7 @@
                 <w:noProof/>
                 <w:webHidden/>
               </w:rPr>
-              <w:instrText xml:space="preserve"> PAGEREF _Toc325124020 \h </w:instrText>
+              <w:instrText xml:space="preserve"> PAGEREF _Toc325127689 \h </w:instrText>
             </w:r>
             <w:r>
               <w:rPr>
@@ -939,7 +1085,7 @@
               <w:lang w:eastAsia="sl-SI"/>
             </w:rPr>
           </w:pPr>
-          <w:hyperlink w:anchor="_Toc325124021" w:history="1">
+          <w:hyperlink w:anchor="_Toc325127690" w:history="1">
             <w:r>
               <w:rPr>
                 <w:rStyle w:val="Hyperlink"/>
@@ -967,7 +1113,7 @@
                 <w:noProof/>
                 <w:webHidden/>
               </w:rPr>
-              <w:instrText xml:space="preserve"> PAGEREF _Toc325124021 \h </w:instrText>
+              <w:instrText xml:space="preserve"> PAGEREF _Toc325127690 \h </w:instrText>
             </w:r>
             <w:r>
               <w:rPr>
@@ -1010,7 +1156,7 @@
               <w:lang w:eastAsia="sl-SI"/>
             </w:rPr>
           </w:pPr>
-          <w:hyperlink w:anchor="_Toc325124022" w:history="1">
+          <w:hyperlink w:anchor="_Toc325127691" w:history="1">
             <w:r>
               <w:rPr>
                 <w:rStyle w:val="Hyperlink"/>
@@ -1038,7 +1184,7 @@
                 <w:noProof/>
                 <w:webHidden/>
               </w:rPr>
-              <w:instrText xml:space="preserve"> PAGEREF _Toc325124022 \h </w:instrText>
+              <w:instrText xml:space="preserve"> PAGEREF _Toc325127691 \h </w:instrText>
             </w:r>
             <w:r>
               <w:rPr>
@@ -1081,7 +1227,7 @@
               <w:lang w:eastAsia="sl-SI"/>
             </w:rPr>
           </w:pPr>
-          <w:hyperlink w:anchor="_Toc325124023" w:history="1">
+          <w:hyperlink w:anchor="_Toc325127692" w:history="1">
             <w:r>
               <w:rPr>
                 <w:rStyle w:val="Hyperlink"/>
@@ -1109,7 +1255,7 @@
                 <w:noProof/>
                 <w:webHidden/>
               </w:rPr>
-              <w:instrText xml:space="preserve"> PAGEREF _Toc325124023 \h </w:instrText>
+              <w:instrText xml:space="preserve"> PAGEREF _Toc325127692 \h </w:instrText>
             </w:r>
             <w:r>
               <w:rPr>
@@ -1152,7 +1298,7 @@
               <w:lang w:eastAsia="sl-SI"/>
             </w:rPr>
           </w:pPr>
-          <w:hyperlink w:anchor="_Toc325124024" w:history="1">
+          <w:hyperlink w:anchor="_Toc325127693" w:history="1">
             <w:r>
               <w:rPr>
                 <w:rStyle w:val="Hyperlink"/>
@@ -1180,7 +1326,7 @@
                 <w:noProof/>
                 <w:webHidden/>
               </w:rPr>
-              <w:instrText xml:space="preserve"> PAGEREF _Toc325124024 \h </w:instrText>
+              <w:instrText xml:space="preserve"> PAGEREF _Toc325127693 \h </w:instrText>
             </w:r>
             <w:r>
               <w:rPr>
@@ -1223,7 +1369,7 @@
               <w:lang w:eastAsia="sl-SI"/>
             </w:rPr>
           </w:pPr>
-          <w:hyperlink w:anchor="_Toc325124025" w:history="1">
+          <w:hyperlink w:anchor="_Toc325127694" w:history="1">
             <w:r>
               <w:rPr>
                 <w:rStyle w:val="Hyperlink"/>
@@ -1251,7 +1397,7 @@
                 <w:noProof/>
                 <w:webHidden/>
               </w:rPr>
-              <w:instrText xml:space="preserve"> PAGEREF _Toc325124025 \h </w:instrText>
+              <w:instrText xml:space="preserve"> PAGEREF _Toc325127694 \h </w:instrText>
             </w:r>
             <w:r>
               <w:rPr>
@@ -1294,7 +1440,7 @@
               <w:lang w:eastAsia="sl-SI"/>
             </w:rPr>
           </w:pPr>
-          <w:hyperlink w:anchor="_Toc325124026" w:history="1">
+          <w:hyperlink w:anchor="_Toc325127695" w:history="1">
             <w:r>
               <w:rPr>
                 <w:rStyle w:val="Hyperlink"/>
@@ -1322,7 +1468,7 @@
                 <w:noProof/>
                 <w:webHidden/>
               </w:rPr>
-              <w:instrText xml:space="preserve"> PAGEREF _Toc325124026 \h </w:instrText>
+              <w:instrText xml:space="preserve"> PAGEREF _Toc325127695 \h </w:instrText>
             </w:r>
             <w:r>
               <w:rPr>
@@ -1365,7 +1511,7 @@
               <w:lang w:eastAsia="sl-SI"/>
             </w:rPr>
           </w:pPr>
-          <w:hyperlink w:anchor="_Toc325124027" w:history="1">
+          <w:hyperlink w:anchor="_Toc325127696" w:history="1">
             <w:r>
               <w:rPr>
                 <w:rStyle w:val="Hyperlink"/>
@@ -1393,7 +1539,7 @@
                 <w:noProof/>
                 <w:webHidden/>
               </w:rPr>
-              <w:instrText xml:space="preserve"> PAGEREF _Toc325124027 \h </w:instrText>
+              <w:instrText xml:space="preserve"> PAGEREF _Toc325127696 \h </w:instrText>
             </w:r>
             <w:r>
               <w:rPr>
@@ -1436,7 +1582,7 @@
               <w:lang w:eastAsia="sl-SI"/>
             </w:rPr>
           </w:pPr>
-          <w:hyperlink w:anchor="_Toc325124028" w:history="1">
+          <w:hyperlink w:anchor="_Toc325127697" w:history="1">
             <w:r>
               <w:rPr>
                 <w:rStyle w:val="Hyperlink"/>
@@ -1464,7 +1610,7 @@
                 <w:noProof/>
                 <w:webHidden/>
               </w:rPr>
-              <w:instrText xml:space="preserve"> PAGEREF _Toc325124028 \h </w:instrText>
+              <w:instrText xml:space="preserve"> PAGEREF _Toc325127697 \h </w:instrText>
             </w:r>
             <w:r>
               <w:rPr>
@@ -1507,7 +1653,7 @@
               <w:lang w:eastAsia="sl-SI"/>
             </w:rPr>
           </w:pPr>
-          <w:hyperlink w:anchor="_Toc325124029" w:history="1">
+          <w:hyperlink w:anchor="_Toc325127698" w:history="1">
             <w:r>
               <w:rPr>
                 <w:rStyle w:val="Hyperlink"/>
@@ -1535,7 +1681,7 @@
                 <w:noProof/>
                 <w:webHidden/>
               </w:rPr>
-              <w:instrText xml:space="preserve"> PAGEREF _Toc325124029 \h </w:instrText>
+              <w:instrText xml:space="preserve"> PAGEREF _Toc325127698 \h </w:instrText>
             </w:r>
             <w:r>
               <w:rPr>
@@ -1578,7 +1724,7 @@
               <w:lang w:eastAsia="sl-SI"/>
             </w:rPr>
           </w:pPr>
-          <w:hyperlink w:anchor="_Toc325124030" w:history="1">
+          <w:hyperlink w:anchor="_Toc325127699" w:history="1">
             <w:r>
               <w:rPr>
                 <w:rStyle w:val="Hyperlink"/>
@@ -1605,7 +1751,7 @@
                 <w:noProof/>
                 <w:webHidden/>
               </w:rPr>
-              <w:instrText xml:space="preserve"> PAGEREF _Toc325124030 \h </w:instrText>
+              <w:instrText xml:space="preserve"> PAGEREF _Toc325127699 \h </w:instrText>
             </w:r>
             <w:r>
               <w:rPr>
@@ -1648,7 +1794,7 @@
               <w:lang w:eastAsia="sl-SI"/>
             </w:rPr>
           </w:pPr>
-          <w:hyperlink w:anchor="_Toc325124031" w:history="1">
+          <w:hyperlink w:anchor="_Toc325127700" w:history="1">
             <w:r>
               <w:rPr>
                 <w:rStyle w:val="Hyperlink"/>
@@ -1675,7 +1821,7 @@
                 <w:noProof/>
                 <w:webHidden/>
               </w:rPr>
-              <w:instrText xml:space="preserve"> PAGEREF _Toc325124031 \h </w:instrText>
+              <w:instrText xml:space="preserve"> PAGEREF _Toc325127700 \h </w:instrText>
             </w:r>
             <w:r>
               <w:rPr>
@@ -1718,7 +1864,7 @@
               <w:lang w:eastAsia="sl-SI"/>
             </w:rPr>
           </w:pPr>
-          <w:hyperlink w:anchor="_Toc325124032" w:history="1">
+          <w:hyperlink w:anchor="_Toc325127701" w:history="1">
             <w:r>
               <w:rPr>
                 <w:rStyle w:val="Hyperlink"/>
@@ -1745,7 +1891,7 @@
                 <w:noProof/>
                 <w:webHidden/>
               </w:rPr>
-              <w:instrText xml:space="preserve"> PAGEREF _Toc325124032 \h </w:instrText>
+              <w:instrText xml:space="preserve"> PAGEREF _Toc325127701 \h </w:instrText>
             </w:r>
             <w:r>
               <w:rPr>
@@ -1788,7 +1934,7 @@
               <w:lang w:eastAsia="sl-SI"/>
             </w:rPr>
           </w:pPr>
-          <w:hyperlink w:anchor="_Toc325124033" w:history="1">
+          <w:hyperlink w:anchor="_Toc325127702" w:history="1">
             <w:r>
               <w:rPr>
                 <w:rStyle w:val="Hyperlink"/>
@@ -1815,7 +1961,7 @@
                 <w:noProof/>
                 <w:webHidden/>
               </w:rPr>
-              <w:instrText xml:space="preserve"> PAGEREF _Toc325124033 \h </w:instrText>
+              <w:instrText xml:space="preserve"> PAGEREF _Toc325127702 \h </w:instrText>
             </w:r>
             <w:r>
               <w:rPr>
@@ -1858,7 +2004,7 @@
               <w:lang w:eastAsia="sl-SI"/>
             </w:rPr>
           </w:pPr>
-          <w:hyperlink w:anchor="_Toc325124034" w:history="1">
+          <w:hyperlink w:anchor="_Toc325127703" w:history="1">
             <w:r>
               <w:rPr>
                 <w:rStyle w:val="Hyperlink"/>
@@ -1886,7 +2032,7 @@
                 <w:noProof/>
                 <w:webHidden/>
               </w:rPr>
-              <w:instrText xml:space="preserve"> PAGEREF _Toc325124034 \h </w:instrText>
+              <w:instrText xml:space="preserve"> PAGEREF _Toc325127703 \h </w:instrText>
             </w:r>
             <w:r>
               <w:rPr>
@@ -1929,7 +2075,7 @@
               <w:lang w:eastAsia="sl-SI"/>
             </w:rPr>
           </w:pPr>
-          <w:hyperlink w:anchor="_Toc325124035" w:history="1">
+          <w:hyperlink w:anchor="_Toc325127704" w:history="1">
             <w:r>
               <w:rPr>
                 <w:rStyle w:val="Hyperlink"/>
@@ -1956,7 +2102,7 @@
                 <w:noProof/>
                 <w:webHidden/>
               </w:rPr>
-              <w:instrText xml:space="preserve"> PAGEREF _Toc325124035 \h </w:instrText>
+              <w:instrText xml:space="preserve"> PAGEREF _Toc325127704 \h </w:instrText>
             </w:r>
             <w:r>
               <w:rPr>
@@ -2036,7 +2182,7 @@
           <w:shd w:val="clear" w:color="auto" w:fill="F8F8F8"/>
         </w:rPr>
       </w:pPr>
-      <w:bookmarkStart w:id="0" w:name="_Toc325124014"/>
+      <w:bookmarkStart w:id="0" w:name="_Toc325127683"/>
       <w:r>
         <w:rPr>
           <w:rFonts w:asciiTheme="minorHAnsi" w:hAnsiTheme="minorHAnsi" w:cstheme="minorHAnsi"/>
@@ -2062,7 +2208,21 @@
           <w:rFonts w:cstheme="minorHAnsi"/>
           <w:shd w:val="clear" w:color="auto" w:fill="F8F8F8"/>
         </w:rPr>
-        <w:t>Težko bi si pred 15 leti in več zamislili, da bodo računalniki nekoč osrednji cilj forenzične preiskave. V drugem desetletju 21. stoletja, ko pa je človek postal zelo odvisen od računalnikov se to zdi kot nekaj nujno potrebnega. V tem članku bo opisanih nekaj osnovnih principov analize računalniške forenzike z operacijskim sistemom linux.</w:t>
+        <w:t>Težko bi si pred 15 leti in več zamislili, da bodo računalniki nekoč osrednji cilj forenzične preiskave. V drugem desetletju 21. stoletja, ko pa je človek postal zelo odvisen od računalnikov se to zdi kot nekaj nujno potrebnega. V tem članku bo opisanih nekaj osnovnih principov analize računalniške for</w:t>
+      </w:r>
+      <w:r>
+        <w:rPr>
+          <w:rFonts w:cstheme="minorHAnsi"/>
+          <w:shd w:val="clear" w:color="auto" w:fill="F8F8F8"/>
+        </w:rPr>
+        <w:t>enzike z operacijskim sistemom L</w:t>
+      </w:r>
+      <w:r>
+        <w:rPr>
+          <w:rFonts w:cstheme="minorHAnsi"/>
+          <w:shd w:val="clear" w:color="auto" w:fill="F8F8F8"/>
+        </w:rPr>
+        <w:t>inux.</w:t>
       </w:r>
     </w:p>
     <w:p>
@@ -2094,7 +2254,7 @@
           <w:shd w:val="clear" w:color="auto" w:fill="F8F8F8"/>
         </w:rPr>
       </w:pPr>
-      <w:bookmarkStart w:id="1" w:name="_Toc325124015"/>
+      <w:bookmarkStart w:id="1" w:name="_Toc325127684"/>
       <w:r>
         <w:rPr>
           <w:rFonts w:asciiTheme="minorHAnsi" w:hAnsiTheme="minorHAnsi" w:cstheme="minorHAnsi"/>
@@ -2234,7 +2394,13 @@
         <w:rPr>
           <w:rFonts w:cstheme="minorHAnsi"/>
         </w:rPr>
-        <w:t xml:space="preserve">linux </w:t>
+        <w:t>L</w:t>
+      </w:r>
+      <w:r>
+        <w:rPr>
+          <w:rFonts w:cstheme="minorHAnsi"/>
+        </w:rPr>
+        <w:t xml:space="preserve">inux </w:t>
       </w:r>
       <w:r>
         <w:rPr>
@@ -2293,7 +2459,7 @@
           <w:rFonts w:asciiTheme="minorHAnsi" w:hAnsiTheme="minorHAnsi" w:cstheme="minorHAnsi"/>
         </w:rPr>
       </w:pPr>
-      <w:bookmarkStart w:id="2" w:name="_Toc325124016"/>
+      <w:bookmarkStart w:id="2" w:name="_Toc325127685"/>
       <w:r>
         <w:rPr>
           <w:rFonts w:asciiTheme="minorHAnsi" w:hAnsiTheme="minorHAnsi" w:cstheme="minorHAnsi"/>
@@ -2706,7 +2872,25 @@
         <w:rPr>
           <w:rFonts w:cstheme="minorHAnsi"/>
         </w:rPr>
-        <w:t xml:space="preserve">operacijski sistem linux, kjer je ena boljših izbir Red Hat Linux - Shrike (linux izberemo, ker ima precej boljšo podporo </w:t>
+        <w:t>operacijski sistem L</w:t>
+      </w:r>
+      <w:r>
+        <w:rPr>
+          <w:rFonts w:cstheme="minorHAnsi"/>
+        </w:rPr>
+        <w:t>inux, kjer je ena boljših</w:t>
+      </w:r>
+      <w:r>
+        <w:rPr>
+          <w:rFonts w:cstheme="minorHAnsi"/>
+        </w:rPr>
+        <w:t xml:space="preserve"> izbir Red Hat Linux - Shrike (L</w:t>
+      </w:r>
+      <w:r>
+        <w:rPr>
+          <w:rFonts w:cstheme="minorHAnsi"/>
+        </w:rPr>
+        <w:t xml:space="preserve">inux izberemo, ker ima precej boljšo podporo </w:t>
       </w:r>
       <w:ins w:id="17" w:author="George W. Bush" w:date="2012-05-18T16:44:00Z">
         <w:r>
@@ -2801,7 +2985,7 @@
           <w:rFonts w:asciiTheme="minorHAnsi" w:hAnsiTheme="minorHAnsi" w:cstheme="minorHAnsi"/>
         </w:rPr>
       </w:pPr>
-      <w:bookmarkStart w:id="23" w:name="_Toc325124017"/>
+      <w:bookmarkStart w:id="23" w:name="_Toc325127686"/>
       <w:r>
         <w:rPr>
           <w:rFonts w:asciiTheme="minorHAnsi" w:hAnsiTheme="minorHAnsi" w:cstheme="minorHAnsi"/>
@@ -3998,7 +4182,13 @@
         <w:rPr>
           <w:rFonts w:cstheme="minorHAnsi"/>
         </w:rPr>
-        <w:t xml:space="preserve"> linux sistem.</w:t>
+        <w:t xml:space="preserve"> L</w:t>
+      </w:r>
+      <w:r>
+        <w:rPr>
+          <w:rFonts w:cstheme="minorHAnsi"/>
+        </w:rPr>
+        <w:t>inux sistem.</w:t>
       </w:r>
       <w:r>
         <w:rPr>
@@ -4353,7 +4543,7 @@
           <w:szCs w:val="22"/>
         </w:rPr>
       </w:pPr>
-      <w:bookmarkStart w:id="64" w:name="_Toc325124018"/>
+      <w:bookmarkStart w:id="64" w:name="_Toc325127687"/>
       <w:ins w:id="65" w:author="zigae" w:date="2012-05-18T16:44:00Z">
         <w:r>
           <w:rPr>
@@ -4631,7 +4821,7 @@
           <w:rFonts w:asciiTheme="minorHAnsi" w:hAnsiTheme="minorHAnsi" w:cstheme="minorHAnsi"/>
         </w:rPr>
       </w:pPr>
-      <w:bookmarkStart w:id="78" w:name="_Toc325124019"/>
+      <w:bookmarkStart w:id="78" w:name="_Toc325127688"/>
       <w:ins w:id="79" w:author="zigae" w:date="2012-05-18T16:44:00Z">
         <w:r>
           <w:rPr>
@@ -7086,7 +7276,7 @@
           <w:rFonts w:asciiTheme="minorHAnsi" w:hAnsiTheme="minorHAnsi" w:cstheme="minorHAnsi"/>
         </w:rPr>
       </w:pPr>
-      <w:bookmarkStart w:id="228" w:name="_Toc325124020"/>
+      <w:bookmarkStart w:id="228" w:name="_Toc325127689"/>
       <w:ins w:id="229" w:author="zigae" w:date="2012-05-18T16:44:00Z">
         <w:r>
           <w:rPr>
@@ -9519,7 +9709,7 @@
           <w:rFonts w:asciiTheme="minorHAnsi" w:hAnsiTheme="minorHAnsi" w:cstheme="minorHAnsi"/>
         </w:rPr>
       </w:pPr>
-      <w:bookmarkStart w:id="302" w:name="_Toc325124021"/>
+      <w:bookmarkStart w:id="302" w:name="_Toc325127690"/>
       <w:ins w:id="303" w:author="zigae" w:date="2012-05-18T16:44:00Z">
         <w:r>
           <w:rPr>
@@ -10275,7 +10465,7 @@
           <w:rFonts w:asciiTheme="minorHAnsi" w:hAnsiTheme="minorHAnsi" w:cstheme="minorHAnsi"/>
         </w:rPr>
       </w:pPr>
-      <w:bookmarkStart w:id="315" w:name="_Toc325124022"/>
+      <w:bookmarkStart w:id="315" w:name="_Toc325127691"/>
       <w:ins w:id="316" w:author="zigae" w:date="2012-05-18T16:44:00Z">
         <w:r>
           <w:rPr>
@@ -11048,7 +11238,7 @@
           <w:rFonts w:asciiTheme="minorHAnsi" w:hAnsiTheme="minorHAnsi" w:cstheme="minorHAnsi"/>
         </w:rPr>
       </w:pPr>
-      <w:bookmarkStart w:id="347" w:name="_Toc325124023"/>
+      <w:bookmarkStart w:id="347" w:name="_Toc325127692"/>
       <w:ins w:id="348" w:author="zigae" w:date="2012-05-18T16:44:00Z">
         <w:r>
           <w:rPr>
@@ -11964,7 +12154,7 @@
           <w:rFonts w:asciiTheme="minorHAnsi" w:hAnsiTheme="minorHAnsi" w:cstheme="minorHAnsi"/>
         </w:rPr>
       </w:pPr>
-      <w:bookmarkStart w:id="371" w:name="_Toc325124024"/>
+      <w:bookmarkStart w:id="371" w:name="_Toc325127693"/>
       <w:ins w:id="372" w:author="zigae" w:date="2012-05-18T16:44:00Z">
         <w:r>
           <w:rPr>
@@ -23083,7 +23273,7 @@
           <w:rFonts w:asciiTheme="minorHAnsi" w:hAnsiTheme="minorHAnsi" w:cstheme="minorHAnsi"/>
         </w:rPr>
       </w:pPr>
-      <w:bookmarkStart w:id="1041" w:name="_Toc325124025"/>
+      <w:bookmarkStart w:id="1041" w:name="_Toc325127694"/>
       <w:r>
         <w:rPr>
           <w:rFonts w:asciiTheme="minorHAnsi" w:hAnsiTheme="minorHAnsi" w:cstheme="minorHAnsi"/>
@@ -23390,7 +23580,7 @@
           <w:rFonts w:asciiTheme="minorHAnsi" w:hAnsiTheme="minorHAnsi" w:cstheme="minorHAnsi"/>
         </w:rPr>
       </w:pPr>
-      <w:bookmarkStart w:id="1042" w:name="_Toc325124026"/>
+      <w:bookmarkStart w:id="1042" w:name="_Toc325127695"/>
       <w:r>
         <w:rPr>
           <w:rFonts w:asciiTheme="minorHAnsi" w:hAnsiTheme="minorHAnsi" w:cstheme="minorHAnsi"/>
@@ -23662,7 +23852,7 @@
           <w:rFonts w:asciiTheme="minorHAnsi" w:hAnsiTheme="minorHAnsi" w:cstheme="minorHAnsi"/>
         </w:rPr>
       </w:pPr>
-      <w:bookmarkStart w:id="1043" w:name="_Toc325124027"/>
+      <w:bookmarkStart w:id="1043" w:name="_Toc325127696"/>
       <w:r>
         <w:rPr>
           <w:rFonts w:asciiTheme="minorHAnsi" w:hAnsiTheme="minorHAnsi" w:cstheme="minorHAnsi"/>
@@ -23822,7 +24012,7 @@
           <w:rFonts w:asciiTheme="minorHAnsi" w:hAnsiTheme="minorHAnsi" w:cstheme="minorHAnsi"/>
         </w:rPr>
       </w:pPr>
-      <w:bookmarkStart w:id="1044" w:name="_Toc325124028"/>
+      <w:bookmarkStart w:id="1044" w:name="_Toc325127697"/>
       <w:r>
         <w:rPr>
           <w:rFonts w:asciiTheme="minorHAnsi" w:hAnsiTheme="minorHAnsi" w:cstheme="minorHAnsi"/>
@@ -24281,7 +24471,7 @@
           <w:rFonts w:asciiTheme="minorHAnsi" w:hAnsiTheme="minorHAnsi" w:cstheme="minorHAnsi"/>
         </w:rPr>
       </w:pPr>
-      <w:bookmarkStart w:id="1046" w:name="_Toc325124029"/>
+      <w:bookmarkStart w:id="1046" w:name="_Toc325127698"/>
       <w:r>
         <w:rPr>
           <w:rFonts w:asciiTheme="minorHAnsi" w:hAnsiTheme="minorHAnsi" w:cstheme="minorHAnsi"/>
@@ -24379,7 +24569,19 @@
         <w:rPr>
           <w:rFonts w:cstheme="minorHAnsi"/>
         </w:rPr>
-        <w:t>, ki uporablja nativno orodje linuxa</w:t>
+        <w:t xml:space="preserve">, ki uporablja nativno orodje </w:t>
+      </w:r>
+      <w:r>
+        <w:rPr>
+          <w:rFonts w:cstheme="minorHAnsi"/>
+        </w:rPr>
+        <w:t>L</w:t>
+      </w:r>
+      <w:r>
+        <w:rPr>
+          <w:rFonts w:cstheme="minorHAnsi"/>
+        </w:rPr>
+        <w:t>inuxa</w:t>
       </w:r>
       <w:r>
         <w:rPr>
@@ -24615,9 +24817,7 @@
         </w:rPr>
         <w:t xml:space="preserve"> sistema</w:t>
       </w:r>
-      <w:bookmarkStart w:id="1054" w:name="_GoBack"/>
-      <w:bookmarkEnd w:id="1054"/>
-      <w:ins w:id="1055" w:author="George W. Bush" w:date="2012-05-18T16:44:00Z">
+      <w:ins w:id="1054" w:author="George W. Bush" w:date="2012-05-18T16:44:00Z">
         <w:r>
           <w:rPr>
             <w:rFonts w:cstheme="minorHAnsi"/>
@@ -24639,7 +24839,7 @@
         <w:rPr>
           <w:rFonts w:cstheme="minorHAnsi"/>
         </w:rPr>
-        <w:pPrChange w:id="1056" w:author="George W. Bush" w:date="2012-05-18T16:44:00Z">
+        <w:pPrChange w:id="1055" w:author="George W. Bush" w:date="2012-05-18T16:44:00Z">
           <w:pPr>
             <w:keepNext/>
           </w:pPr>
@@ -24701,7 +24901,7 @@
           <w:rFonts w:cstheme="minorHAnsi"/>
         </w:rPr>
       </w:pPr>
-      <w:bookmarkStart w:id="1057" w:name="_Ref324974558"/>
+      <w:bookmarkStart w:id="1056" w:name="_Ref324974558"/>
       <w:r>
         <w:rPr>
           <w:rFonts w:cstheme="minorHAnsi"/>
@@ -24740,7 +24940,7 @@
         </w:rPr>
         <w:fldChar w:fldCharType="end"/>
       </w:r>
-      <w:bookmarkEnd w:id="1057"/>
+      <w:bookmarkEnd w:id="1056"/>
       <w:r>
         <w:rPr>
           <w:rFonts w:cstheme="minorHAnsi"/>
@@ -24812,7 +25012,7 @@
           <w:rFonts w:cstheme="minorHAnsi"/>
         </w:rPr>
       </w:pPr>
-      <w:bookmarkStart w:id="1058" w:name="_Ref324974583"/>
+      <w:bookmarkStart w:id="1057" w:name="_Ref324974583"/>
       <w:r>
         <w:rPr>
           <w:rFonts w:cstheme="minorHAnsi"/>
@@ -24851,7 +25051,7 @@
         </w:rPr>
         <w:fldChar w:fldCharType="end"/>
       </w:r>
-      <w:bookmarkEnd w:id="1058"/>
+      <w:bookmarkEnd w:id="1057"/>
       <w:r>
         <w:rPr>
           <w:rFonts w:cstheme="minorHAnsi"/>
@@ -24876,7 +25076,7 @@
       <w:pPr>
         <w:pStyle w:val="Heading1"/>
       </w:pPr>
-      <w:bookmarkStart w:id="1059" w:name="_Toc325124030"/>
+      <w:bookmarkStart w:id="1058" w:name="_Toc325127699"/>
       <w:r>
         <w:lastRenderedPageBreak/>
         <w:t>Preiskovanje</w:t>
@@ -24884,20 +25084,20 @@
       <w:r>
         <w:t xml:space="preserve"> spletnih brskalnikov v operacijskem sistemu Linux</w:t>
       </w:r>
+      <w:bookmarkEnd w:id="1058"/>
+    </w:p>
+    <w:p>
+      <w:pPr>
+        <w:pStyle w:val="Heading2"/>
+      </w:pPr>
+      <w:bookmarkStart w:id="1059" w:name="_Toc325127700"/>
+      <w:r>
+        <w:t>Preiskovanje</w:t>
+      </w:r>
+      <w:r>
+        <w:t xml:space="preserve"> spletnega brskalnika Firefox</w:t>
+      </w:r>
       <w:bookmarkEnd w:id="1059"/>
-    </w:p>
-    <w:p>
-      <w:pPr>
-        <w:pStyle w:val="Heading2"/>
-      </w:pPr>
-      <w:bookmarkStart w:id="1060" w:name="_Toc325124031"/>
-      <w:r>
-        <w:t>Preiskovanje</w:t>
-      </w:r>
-      <w:r>
-        <w:t xml:space="preserve"> spletnega brskalnika Firefox</w:t>
-      </w:r>
-      <w:bookmarkEnd w:id="1060"/>
     </w:p>
     <w:p>
       <w:pPr>
@@ -26187,14 +26387,14 @@
       <w:pPr>
         <w:pStyle w:val="Heading2"/>
       </w:pPr>
-      <w:bookmarkStart w:id="1061" w:name="_Toc325124032"/>
+      <w:bookmarkStart w:id="1060" w:name="_Toc325127701"/>
       <w:r>
         <w:t>Preiskovanje</w:t>
       </w:r>
       <w:r>
         <w:t xml:space="preserve"> spletnega brskalnika Google Chrome</w:t>
       </w:r>
-      <w:bookmarkEnd w:id="1061"/>
+      <w:bookmarkEnd w:id="1060"/>
     </w:p>
     <w:p>
       <w:pPr>
@@ -27200,11 +27400,11 @@
       <w:pPr>
         <w:pStyle w:val="Heading2"/>
       </w:pPr>
-      <w:bookmarkStart w:id="1062" w:name="_Toc325124033"/>
+      <w:bookmarkStart w:id="1061" w:name="_Toc325127702"/>
       <w:r>
         <w:t>Povzetek brskalnikov</w:t>
       </w:r>
-      <w:bookmarkEnd w:id="1062"/>
+      <w:bookmarkEnd w:id="1061"/>
     </w:p>
     <w:p>
       <w:pPr>
@@ -27273,7 +27473,7 @@
           <w:rFonts w:asciiTheme="minorHAnsi" w:hAnsiTheme="minorHAnsi" w:cstheme="minorHAnsi"/>
         </w:rPr>
       </w:pPr>
-      <w:bookmarkStart w:id="1063" w:name="_Toc325124034"/>
+      <w:bookmarkStart w:id="1062" w:name="_Toc325127703"/>
       <w:r>
         <w:rPr>
           <w:rFonts w:asciiTheme="minorHAnsi" w:hAnsiTheme="minorHAnsi" w:cstheme="minorHAnsi"/>
@@ -27281,56 +27481,7 @@
         <w:lastRenderedPageBreak/>
         <w:t>Zaključek</w:t>
       </w:r>
-      <w:bookmarkEnd w:id="1063"/>
-    </w:p>
-    <w:p>
-      <w:pPr>
-        <w:rPr>
-          <w:rFonts w:cstheme="minorHAnsi"/>
-        </w:rPr>
-      </w:pPr>
-      <w:r>
-        <w:rPr>
-          <w:rFonts w:cstheme="minorHAnsi"/>
-        </w:rPr>
-        <w:t>V tem članku(?) smo opisali razli</w:t>
-      </w:r>
-      <w:r>
-        <w:rPr>
-          <w:rFonts w:cstheme="minorHAnsi"/>
-        </w:rPr>
-        <w:t>čne aspekte digitalne forenzike s strani operacijskega sistema linux.</w:t>
-      </w:r>
-      <w:r>
-        <w:rPr>
-          <w:rFonts w:cstheme="minorHAnsi"/>
-        </w:rPr>
-        <w:t xml:space="preserve"> </w:t>
-      </w:r>
-      <w:r>
-        <w:rPr>
-          <w:rFonts w:cstheme="minorHAnsi"/>
-        </w:rPr>
-        <w:t>Digitalna forenzika je</w:t>
-      </w:r>
-      <w:r>
-        <w:rPr>
-          <w:rFonts w:cstheme="minorHAnsi"/>
-        </w:rPr>
-        <w:t xml:space="preserve"> področje, ki je sicer že zelo definirano, a se zaradi hitrega razvoja</w:t>
-      </w:r>
-      <w:r>
-        <w:rPr>
-          <w:rFonts w:cstheme="minorHAnsi"/>
-        </w:rPr>
-        <w:t xml:space="preserve"> ves čas pojavljajo nove stvari</w:t>
-      </w:r>
-      <w:r>
-        <w:rPr>
-          <w:rFonts w:cstheme="minorHAnsi"/>
-        </w:rPr>
-        <w:t>…..blablabla</w:t>
-      </w:r>
+      <w:bookmarkEnd w:id="1062"/>
     </w:p>
     <w:p>
       <w:pPr>
@@ -27347,19 +27498,106 @@
         <w:rPr>
           <w:rFonts w:cstheme="minorHAnsi"/>
         </w:rPr>
-        <w:t>Zločini zahtevajo pravico, ki pa mora biti pravična in razumna.</w:t>
-      </w:r>
-      <w:r>
-        <w:rPr>
-          <w:rStyle w:val="Strong"/>
-          <w:rFonts w:cstheme="minorHAnsi"/>
-          <w:color w:val="281F18"/>
-          <w:sz w:val="20"/>
-          <w:szCs w:val="20"/>
-          <w:shd w:val="clear" w:color="auto" w:fill="F8F8F8"/>
+        <w:t>V tem članku</w:t>
+      </w:r>
+      <w:r>
+        <w:rPr>
+          <w:rFonts w:cstheme="minorHAnsi"/>
+        </w:rPr>
+        <w:t xml:space="preserve"> smo opisali razli</w:t>
+      </w:r>
+      <w:r>
+        <w:rPr>
+          <w:rFonts w:cstheme="minorHAnsi"/>
+        </w:rPr>
+        <w:t xml:space="preserve">čne aspekte digitalne forenzike operacijskega sistema </w:t>
+      </w:r>
+      <w:r>
+        <w:rPr>
+          <w:rFonts w:cstheme="minorHAnsi"/>
+        </w:rPr>
+        <w:t>L</w:t>
+      </w:r>
+      <w:r>
+        <w:rPr>
+          <w:rFonts w:cstheme="minorHAnsi"/>
+        </w:rPr>
+        <w:t>inux.</w:t>
+      </w:r>
+      <w:r>
+        <w:rPr>
+          <w:rFonts w:cstheme="minorHAnsi"/>
         </w:rPr>
         <w:t xml:space="preserve"> </w:t>
       </w:r>
+      <w:r>
+        <w:rPr>
+          <w:rFonts w:cstheme="minorHAnsi"/>
+        </w:rPr>
+        <w:t>Preiskovali smo diske, omrežja in brskalnike (Chrome, Firefox) in pri tem skušali čimbolj opisati korake preiskave.</w:t>
+      </w:r>
+      <w:r>
+        <w:rPr>
+          <w:rFonts w:cstheme="minorHAnsi"/>
+        </w:rPr>
+        <w:t xml:space="preserve"> Pri tem smo poskušali uporabiti </w:t>
+      </w:r>
+      <w:r>
+        <w:rPr>
+          <w:rFonts w:cstheme="minorHAnsi"/>
+        </w:rPr>
+        <w:t>čim</w:t>
+      </w:r>
+      <w:r>
+        <w:rPr>
+          <w:rFonts w:cstheme="minorHAnsi"/>
+        </w:rPr>
+        <w:t xml:space="preserve"> </w:t>
+      </w:r>
+      <w:r>
+        <w:rPr>
+          <w:rFonts w:cstheme="minorHAnsi"/>
+        </w:rPr>
+        <w:t xml:space="preserve">več </w:t>
+      </w:r>
+      <w:r>
+        <w:rPr>
+          <w:rFonts w:cstheme="minorHAnsi"/>
+        </w:rPr>
+        <w:t>nativnih orodij, ki jih ponuja Linux operacijski sistem.</w:t>
+      </w:r>
+      <w:r>
+        <w:rPr>
+          <w:rFonts w:cstheme="minorHAnsi"/>
+        </w:rPr>
+        <w:t xml:space="preserve"> </w:t>
+      </w:r>
+      <w:r>
+        <w:rPr>
+          <w:rFonts w:cstheme="minorHAnsi"/>
+        </w:rPr>
+        <w:t xml:space="preserve">Za vsako od teh opisanih področij </w:t>
+      </w:r>
+      <w:r>
+        <w:rPr>
+          <w:rFonts w:cstheme="minorHAnsi"/>
+        </w:rPr>
+        <w:t>smo podali različne primere uporabe</w:t>
+      </w:r>
+      <w:r>
+        <w:rPr>
+          <w:rFonts w:cstheme="minorHAnsi"/>
+        </w:rPr>
+        <w:t xml:space="preserve"> in ob tem p</w:t>
+      </w:r>
+      <w:r>
+        <w:rPr>
+          <w:rFonts w:cstheme="minorHAnsi"/>
+        </w:rPr>
+        <w:t>ridobili veliko novih znanj iz vseh področij.</w:t>
+      </w:r>
+      <w:bookmarkStart w:id="1063" w:name="_GoBack"/>
+      <w:bookmarkEnd w:id="1063"/>
     </w:p>
     <w:p>
       <w:pPr>
@@ -27391,7 +27629,7 @@
       <w:pPr>
         <w:pStyle w:val="Heading1"/>
       </w:pPr>
-      <w:bookmarkStart w:id="1064" w:name="_Toc325124035"/>
+      <w:bookmarkStart w:id="1064" w:name="_Toc325127704"/>
       <w:r>
         <w:lastRenderedPageBreak/>
         <w:t>Viri</w:t>
@@ -27442,16 +27680,40 @@
         </w:rPr>
         <w:t xml:space="preserve">Mozilla Firefox 3 History File Format. (maj 2012). Povezava: </w:t>
       </w:r>
-      <w:hyperlink r:id="rId20" w:history="1">
-        <w:r>
-          <w:rPr>
-            <w:rStyle w:val="Hyperlink"/>
-            <w:rFonts w:cstheme="minorHAnsi"/>
-            <w:lang w:val="sl-SI"/>
-          </w:rPr>
-          <w:t>http://www.forensicswiki.org/wiki/Mozilla_Firefox_3_History_File_Format</w:t>
-        </w:r>
-      </w:hyperlink>
+      <w:r>
+        <w:rPr>
+          <w:rFonts w:cstheme="minorHAnsi"/>
+        </w:rPr>
+        <w:fldChar w:fldCharType="begin"/>
+      </w:r>
+      <w:r>
+        <w:rPr>
+          <w:rFonts w:cstheme="minorHAnsi"/>
+        </w:rPr>
+        <w:instrText xml:space="preserve"> HYPERLINK "http://www.forensicswiki.org/wiki/Mozilla_Firefox_3_History_File_Format" </w:instrText>
+      </w:r>
+      <w:r>
+        <w:rPr>
+          <w:rFonts w:cstheme="minorHAnsi"/>
+        </w:rPr>
+        <w:fldChar w:fldCharType="separate"/>
+      </w:r>
+      <w:r>
+        <w:rPr>
+          <w:rStyle w:val="Hyperlink"/>
+          <w:rFonts w:cstheme="minorHAnsi"/>
+          <w:lang w:val="sl-SI"/>
+        </w:rPr>
+        <w:t>http://www.forensicswiki.org/wiki/Mozilla_Firefox_3_History_File_Format</w:t>
+      </w:r>
+      <w:r>
+        <w:rPr>
+          <w:rStyle w:val="Hyperlink"/>
+          <w:rFonts w:cstheme="minorHAnsi"/>
+          <w:lang w:val="sl-SI"/>
+        </w:rPr>
+        <w:fldChar w:fldCharType="end"/>
+      </w:r>
     </w:p>
     <w:p>
       <w:pPr>
@@ -27483,7 +27745,7 @@
           <w:lang w:val="sl-SI"/>
         </w:rPr>
       </w:pPr>
-      <w:hyperlink r:id="rId21" w:history="1">
+      <w:hyperlink r:id="rId20" w:history="1">
         <w:r>
           <w:rPr>
             <w:rStyle w:val="Hyperlink"/>
@@ -27514,16 +27776,56 @@
         </w:rPr>
         <w:t xml:space="preserve">Log2timeline. (maj 2012). Povezava: </w:t>
       </w:r>
-      <w:hyperlink r:id="rId22" w:history="1">
-        <w:r>
-          <w:rPr>
-            <w:rStyle w:val="Hyperlink"/>
-            <w:rFonts w:cstheme="minorHAnsi"/>
-            <w:lang w:val="sl-SI"/>
-          </w:rPr>
-          <w:t>http://log2timeline.net/</w:t>
-        </w:r>
-      </w:hyperlink>
+      <w:r>
+        <w:rPr>
+          <w:rFonts w:cstheme="minorHAnsi"/>
+          <w:lang w:val="sl-SI"/>
+        </w:rPr>
+        <w:fldChar w:fldCharType="begin"/>
+      </w:r>
+      <w:r>
+        <w:rPr>
+          <w:rFonts w:cstheme="minorHAnsi"/>
+          <w:lang w:val="sl-SI"/>
+        </w:rPr>
+        <w:instrText xml:space="preserve"> HYPERLINK "</w:instrText>
+      </w:r>
+      <w:r>
+        <w:rPr>
+          <w:rFonts w:cstheme="minorHAnsi"/>
+          <w:lang w:val="sl-SI"/>
+        </w:rPr>
+        <w:instrText>http://log2timeline.net/</w:instrText>
+      </w:r>
+      <w:r>
+        <w:rPr>
+          <w:rFonts w:cstheme="minorHAnsi"/>
+          <w:lang w:val="sl-SI"/>
+        </w:rPr>
+        <w:instrText xml:space="preserve">" </w:instrText>
+      </w:r>
+      <w:r>
+        <w:rPr>
+          <w:rFonts w:cstheme="minorHAnsi"/>
+          <w:lang w:val="sl-SI"/>
+        </w:rPr>
+        <w:fldChar w:fldCharType="separate"/>
+      </w:r>
+      <w:r>
+        <w:rPr>
+          <w:rStyle w:val="Hyperlink"/>
+          <w:rFonts w:cstheme="minorHAnsi"/>
+          <w:lang w:val="sl-SI"/>
+        </w:rPr>
+        <w:t>http://log2timeline.net/</w:t>
+      </w:r>
+      <w:r>
+        <w:rPr>
+          <w:rFonts w:cstheme="minorHAnsi"/>
+          <w:lang w:val="sl-SI"/>
+        </w:rPr>
+        <w:fldChar w:fldCharType="end"/>
+      </w:r>
     </w:p>
     <w:p>
       <w:pPr>
@@ -27555,8 +27857,29 @@
           <w:lang w:val="sl-SI"/>
         </w:rPr>
       </w:pPr>
-      <w:r>
-        <w:t>Artz, D.,«Digital steganography: hiding data within data”, Internet Computing, volume 5 issue 3, 75-80, 2001.</w:t>
+      <w:proofErr w:type="spellStart"/>
+      <w:r>
+        <w:t>Artz</w:t>
+      </w:r>
+      <w:proofErr w:type="spellEnd"/>
+      <w:r>
+        <w:t xml:space="preserve">, </w:t>
+      </w:r>
+      <w:proofErr w:type="spellStart"/>
+      <w:r>
+        <w:t>D.</w:t>
+      </w:r>
+      <w:proofErr w:type="gramStart"/>
+      <w:r>
+        <w:t>,«</w:t>
+      </w:r>
+      <w:proofErr w:type="gramEnd"/>
+      <w:r>
+        <w:t>Digital</w:t>
+      </w:r>
+      <w:proofErr w:type="spellEnd"/>
+      <w:r>
+        <w:t xml:space="preserve"> steganography: hiding data within data”, Internet Computing, volume 5 issue 3, 75-80, 2001.</w:t>
       </w:r>
     </w:p>
     <w:p>
@@ -27573,7 +27896,15 @@
         </w:rPr>
       </w:pPr>
       <w:r>
-        <w:t>Huebner, E., Bem, D., Kai Wee, C., “Data hiding in the NTFS file system”, Digital investigation, volume 3 issue 4, 211-226, 2006.</w:t>
+        <w:t xml:space="preserve">Huebner, E., </w:t>
+      </w:r>
+      <w:proofErr w:type="spellStart"/>
+      <w:r>
+        <w:t>Bem</w:t>
+      </w:r>
+      <w:proofErr w:type="spellEnd"/>
+      <w:r>
+        <w:t>, D., Kai Wee, C., “Data hiding in the NTFS file system”, Digital investigation, volume 3 issue 4, 211-226, 2006.</w:t>
       </w:r>
     </w:p>
     <w:p>
@@ -27589,13 +27920,18 @@
           <w:lang w:val="sl-SI"/>
         </w:rPr>
       </w:pPr>
-      <w:r>
-        <w:t xml:space="preserve">Dittrich, D., “Basic </w:t>
+      <w:proofErr w:type="spellStart"/>
+      <w:r>
+        <w:t>Dittrich</w:t>
+      </w:r>
+      <w:proofErr w:type="spellEnd"/>
+      <w:r>
+        <w:t xml:space="preserve">, D., “Basic </w:t>
       </w:r>
       <w:r>
         <w:t xml:space="preserve">steps in forensics analysis of Unix systems”, </w:t>
       </w:r>
-      <w:hyperlink r:id="rId23" w:tgtFrame="_blank" w:history="1">
+      <w:hyperlink r:id="rId21" w:tgtFrame="_blank" w:history="1">
         <w:r>
           <w:rPr>
             <w:rStyle w:val="Hyperlink"/>
@@ -27604,7 +27940,15 @@
         </w:r>
       </w:hyperlink>
       <w:r>
-        <w:t>, datum pristopa: 13.5.2012.</w:t>
+        <w:t xml:space="preserve">, datum </w:t>
+      </w:r>
+      <w:proofErr w:type="spellStart"/>
+      <w:r>
+        <w:t>pristopa</w:t>
+      </w:r>
+      <w:proofErr w:type="spellEnd"/>
+      <w:r>
+        <w:t>: 13.5.2012.</w:t>
       </w:r>
     </w:p>
     <w:sectPr>
@@ -30939,7 +31283,7 @@
 </file>
 
 <file path=customXml/itemProps1.xml><?xml version="1.0" encoding="utf-8"?>
-<ds:datastoreItem xmlns:ds="http://schemas.openxmlformats.org/officeDocument/2006/customXml" ds:itemID="{15CCE29A-7720-4977-904B-D7B941A582BD}">
+<ds:datastoreItem xmlns:ds="http://schemas.openxmlformats.org/officeDocument/2006/customXml" ds:itemID="{3491703F-42C0-451D-A8B6-C1A7CD72B3EC}">
   <ds:schemaRefs>
     <ds:schemaRef ds:uri="http://schemas.openxmlformats.org/officeDocument/2006/bibliography"/>
   </ds:schemaRefs>
@@ -30947,7 +31291,7 @@
 </file>
 
 <file path=customXml/itemProps2.xml><?xml version="1.0" encoding="utf-8"?>
-<ds:datastoreItem xmlns:ds="http://schemas.openxmlformats.org/officeDocument/2006/customXml" ds:itemID="{D6CDD67C-206B-475C-BE7A-D68D001DF6B0}">
+<ds:datastoreItem xmlns:ds="http://schemas.openxmlformats.org/officeDocument/2006/customXml" ds:itemID="{28321968-2E93-4E47-BFDA-80369D6A6B33}">
   <ds:schemaRefs>
     <ds:schemaRef ds:uri="http://schemas.openxmlformats.org/officeDocument/2006/bibliography"/>
   </ds:schemaRefs>

</xml_diff>